<commit_message>
Atualização de formatação de documento
</commit_message>
<xml_diff>
--- a/017 - Documento de Interfaces.docx
+++ b/017 - Documento de Interfaces.docx
@@ -110,6 +110,54 @@
         </w:rPr>
         <w:t>/2017</w:t>
       </w:r>
+    </w:p>
+    <w:p>
+      <w:pPr>
+        <w:pStyle w:val="ByLine"/>
+        <w:rPr>
+          <w:lang w:val="pt-BR"/>
+        </w:rPr>
+      </w:pPr>
+    </w:p>
+    <w:p>
+      <w:pPr>
+        <w:pStyle w:val="ByLine"/>
+        <w:rPr>
+          <w:lang w:val="pt-BR"/>
+        </w:rPr>
+      </w:pPr>
+    </w:p>
+    <w:p>
+      <w:pPr>
+        <w:pStyle w:val="ByLine"/>
+        <w:rPr>
+          <w:lang w:val="pt-BR"/>
+        </w:rPr>
+      </w:pPr>
+    </w:p>
+    <w:p>
+      <w:pPr>
+        <w:pStyle w:val="ByLine"/>
+        <w:rPr>
+          <w:lang w:val="pt-BR"/>
+        </w:rPr>
+      </w:pPr>
+    </w:p>
+    <w:p>
+      <w:pPr>
+        <w:pStyle w:val="ByLine"/>
+        <w:rPr>
+          <w:lang w:val="pt-BR"/>
+        </w:rPr>
+      </w:pPr>
+    </w:p>
+    <w:p>
+      <w:pPr>
+        <w:pStyle w:val="ByLine"/>
+        <w:rPr>
+          <w:lang w:val="pt-BR"/>
+        </w:rPr>
+      </w:pPr>
     </w:p>
     <w:p>
       <w:pPr>
@@ -137,6 +185,7 @@
         <w:rPr>
           <w:lang w:val="pt-BR"/>
         </w:rPr>
+        <w:lastRenderedPageBreak/>
         <w:t>Tabela de Conteúdo</w:t>
       </w:r>
     </w:p>
@@ -1722,95 +1771,6 @@
         <w:rPr>
           <w:b/>
           <w:sz w:val="28"/>
-          <w:lang w:val="pt-BR"/>
-        </w:rPr>
-      </w:pPr>
-    </w:p>
-    <w:bookmarkEnd w:id="0"/>
-    <w:p>
-      <w:pPr>
-        <w:rPr>
-          <w:b/>
-          <w:sz w:val="28"/>
-          <w:lang w:val="pt-BR"/>
-        </w:rPr>
-      </w:pPr>
-    </w:p>
-    <w:p>
-      <w:pPr>
-        <w:rPr>
-          <w:b/>
-          <w:sz w:val="28"/>
-          <w:lang w:val="pt-BR"/>
-        </w:rPr>
-      </w:pPr>
-    </w:p>
-    <w:p>
-      <w:pPr>
-        <w:rPr>
-          <w:b/>
-          <w:sz w:val="28"/>
-          <w:lang w:val="pt-BR"/>
-        </w:rPr>
-      </w:pPr>
-    </w:p>
-    <w:p>
-      <w:pPr>
-        <w:rPr>
-          <w:b/>
-          <w:sz w:val="28"/>
-          <w:lang w:val="pt-BR"/>
-        </w:rPr>
-      </w:pPr>
-    </w:p>
-    <w:p>
-      <w:pPr>
-        <w:rPr>
-          <w:b/>
-          <w:sz w:val="28"/>
-          <w:lang w:val="pt-BR"/>
-        </w:rPr>
-      </w:pPr>
-    </w:p>
-    <w:p>
-      <w:pPr>
-        <w:rPr>
-          <w:b/>
-          <w:sz w:val="28"/>
-          <w:lang w:val="pt-BR"/>
-        </w:rPr>
-      </w:pPr>
-    </w:p>
-    <w:p>
-      <w:pPr>
-        <w:rPr>
-          <w:b/>
-          <w:sz w:val="28"/>
-          <w:lang w:val="pt-BR"/>
-        </w:rPr>
-      </w:pPr>
-    </w:p>
-    <w:p>
-      <w:pPr>
-        <w:rPr>
-          <w:b/>
-          <w:sz w:val="28"/>
-          <w:lang w:val="pt-BR"/>
-        </w:rPr>
-      </w:pPr>
-    </w:p>
-    <w:p>
-      <w:pPr>
-        <w:rPr>
-          <w:b/>
-          <w:sz w:val="28"/>
-          <w:lang w:val="pt-BR"/>
-        </w:rPr>
-      </w:pPr>
-    </w:p>
-    <w:p>
-      <w:pPr>
-        <w:rPr>
           <w:lang w:val="pt-BR"/>
         </w:rPr>
       </w:pPr>
@@ -1857,6 +1817,9 @@
                 <w:lang w:val="pt-BR"/>
               </w:rPr>
             </w:pPr>
+            <w:bookmarkStart w:id="1" w:name="_GoBack"/>
+            <w:bookmarkEnd w:id="0"/>
+            <w:bookmarkEnd w:id="1"/>
             <w:r>
               <w:rPr>
                 <w:i w:val="0"/>
@@ -2125,7 +2088,7 @@
           <w:lang w:val="pt-BR"/>
         </w:rPr>
       </w:pPr>
-      <w:bookmarkStart w:id="1" w:name="_Toc221281063"/>
+      <w:bookmarkStart w:id="2" w:name="_Toc221281063"/>
     </w:p>
     <w:p>
       <w:pPr>
@@ -2232,7 +2195,7 @@
           <w:lang w:val="pt-BR"/>
         </w:rPr>
       </w:pPr>
-      <w:bookmarkStart w:id="2" w:name="_Toc498026854"/>
+      <w:bookmarkStart w:id="3" w:name="_Toc498026854"/>
       <w:r>
         <w:rPr>
           <w:lang w:val="pt-BR"/>
@@ -2240,7 +2203,7 @@
         <w:lastRenderedPageBreak/>
         <w:t>Definições</w:t>
       </w:r>
-      <w:bookmarkEnd w:id="2"/>
+      <w:bookmarkEnd w:id="3"/>
     </w:p>
     <w:p>
       <w:pPr>
@@ -2340,14 +2303,14 @@
           <w:lang w:val="pt-BR"/>
         </w:rPr>
       </w:pPr>
-      <w:bookmarkStart w:id="3" w:name="_Toc498026855"/>
+      <w:bookmarkStart w:id="4" w:name="_Toc498026855"/>
       <w:r>
         <w:rPr>
           <w:lang w:val="pt-BR"/>
         </w:rPr>
         <w:t>Interfaces</w:t>
       </w:r>
-      <w:bookmarkEnd w:id="3"/>
+      <w:bookmarkEnd w:id="4"/>
       <w:r>
         <w:rPr>
           <w:lang w:val="pt-BR"/>
@@ -2366,7 +2329,7 @@
           <w:szCs w:val="24"/>
         </w:rPr>
       </w:pPr>
-      <w:bookmarkStart w:id="4" w:name="_Toc498026856"/>
+      <w:bookmarkStart w:id="5" w:name="_Toc498026856"/>
       <w:r>
         <w:rPr>
           <w:rFonts w:asciiTheme="minorHAnsi" w:hAnsiTheme="minorHAnsi" w:cstheme="minorHAnsi"/>
@@ -2376,7 +2339,7 @@
         </w:rPr>
         <w:t>Tela de Login</w:t>
       </w:r>
-      <w:bookmarkEnd w:id="4"/>
+      <w:bookmarkEnd w:id="5"/>
     </w:p>
     <w:p>
       <w:pPr>
@@ -3442,14 +3405,14 @@
         <w:pStyle w:val="Ttulo3"/>
         <w:ind w:hanging="11"/>
       </w:pPr>
-      <w:bookmarkStart w:id="5" w:name="_Toc498026857"/>
+      <w:bookmarkStart w:id="6" w:name="_Toc498026857"/>
       <w:r>
         <w:t xml:space="preserve">Definição de </w:t>
       </w:r>
       <w:r>
         <w:t>Campos</w:t>
       </w:r>
-      <w:bookmarkEnd w:id="5"/>
+      <w:bookmarkEnd w:id="6"/>
     </w:p>
     <w:p>
       <w:pPr>
@@ -3494,14 +3457,14 @@
           <w:rFonts w:asciiTheme="minorHAnsi" w:hAnsiTheme="minorHAnsi" w:cs="Arial"/>
         </w:rPr>
       </w:pPr>
-      <w:bookmarkStart w:id="6" w:name="_Toc498026858"/>
+      <w:bookmarkStart w:id="7" w:name="_Toc498026858"/>
       <w:r>
         <w:rPr>
           <w:rFonts w:asciiTheme="minorHAnsi" w:hAnsiTheme="minorHAnsi" w:cs="Arial"/>
         </w:rPr>
         <w:t>Definição dos Comandos</w:t>
       </w:r>
-      <w:bookmarkEnd w:id="6"/>
+      <w:bookmarkEnd w:id="7"/>
     </w:p>
     <w:p>
       <w:pPr>
@@ -3964,14 +3927,14 @@
           <w:lang w:val="pt-BR"/>
         </w:rPr>
       </w:pPr>
-      <w:bookmarkStart w:id="7" w:name="_Toc498026859"/>
+      <w:bookmarkStart w:id="8" w:name="_Toc498026859"/>
       <w:r>
         <w:rPr>
           <w:lang w:val="pt-BR"/>
         </w:rPr>
         <w:t>Tela de Monitorias / Publicações</w:t>
       </w:r>
-      <w:bookmarkEnd w:id="7"/>
+      <w:bookmarkEnd w:id="8"/>
     </w:p>
     <w:p>
       <w:pPr>
@@ -4141,7 +4104,7 @@
         <w:pStyle w:val="Ttulo3"/>
         <w:ind w:hanging="11"/>
       </w:pPr>
-      <w:bookmarkStart w:id="8" w:name="_Toc498026860"/>
+      <w:bookmarkStart w:id="9" w:name="_Toc498026860"/>
       <w:r>
         <w:lastRenderedPageBreak/>
         <w:t xml:space="preserve">Definição de </w:t>
@@ -4149,7 +4112,7 @@
       <w:r>
         <w:t>Campos</w:t>
       </w:r>
-      <w:bookmarkEnd w:id="8"/>
+      <w:bookmarkEnd w:id="9"/>
     </w:p>
     <w:p>
       <w:pPr>
@@ -5164,14 +5127,14 @@
           <w:rFonts w:asciiTheme="minorHAnsi" w:hAnsiTheme="minorHAnsi" w:cs="Arial"/>
         </w:rPr>
       </w:pPr>
-      <w:bookmarkStart w:id="9" w:name="_Toc498026861"/>
+      <w:bookmarkStart w:id="10" w:name="_Toc498026861"/>
       <w:r>
         <w:rPr>
           <w:rFonts w:asciiTheme="minorHAnsi" w:hAnsiTheme="minorHAnsi" w:cs="Arial"/>
         </w:rPr>
         <w:t>Definição dos Comandos</w:t>
       </w:r>
-      <w:bookmarkEnd w:id="9"/>
+      <w:bookmarkEnd w:id="10"/>
     </w:p>
     <w:p>
       <w:pPr>
@@ -5556,7 +5519,7 @@
           <w:lang w:val="pt-BR"/>
         </w:rPr>
       </w:pPr>
-      <w:bookmarkStart w:id="10" w:name="_Toc498026862"/>
+      <w:bookmarkStart w:id="11" w:name="_Toc498026862"/>
       <w:r>
         <w:rPr>
           <w:noProof/>
@@ -5634,7 +5597,7 @@
         </w:rPr>
         <w:t>Iniciar Fórum</w:t>
       </w:r>
-      <w:bookmarkEnd w:id="10"/>
+      <w:bookmarkEnd w:id="11"/>
     </w:p>
     <w:p>
       <w:pPr>
@@ -5648,7 +5611,7 @@
         <w:pStyle w:val="Ttulo3"/>
         <w:ind w:hanging="11"/>
       </w:pPr>
-      <w:bookmarkStart w:id="11" w:name="_Toc498026863"/>
+      <w:bookmarkStart w:id="12" w:name="_Toc498026863"/>
       <w:r>
         <w:t>De</w:t>
       </w:r>
@@ -5658,7 +5621,7 @@
       <w:r>
         <w:t>Campos</w:t>
       </w:r>
-      <w:bookmarkEnd w:id="11"/>
+      <w:bookmarkEnd w:id="12"/>
     </w:p>
     <w:p>
       <w:pPr>
@@ -6997,7 +6960,7 @@
           <w:rFonts w:asciiTheme="minorHAnsi" w:hAnsiTheme="minorHAnsi" w:cs="Arial"/>
         </w:rPr>
       </w:pPr>
-      <w:bookmarkStart w:id="12" w:name="_Toc498026864"/>
+      <w:bookmarkStart w:id="13" w:name="_Toc498026864"/>
       <w:r>
         <w:rPr>
           <w:rFonts w:asciiTheme="minorHAnsi" w:hAnsiTheme="minorHAnsi" w:cs="Arial"/>
@@ -7005,7 +6968,7 @@
         <w:lastRenderedPageBreak/>
         <w:t>Definição dos Comandos</w:t>
       </w:r>
-      <w:bookmarkEnd w:id="12"/>
+      <w:bookmarkEnd w:id="13"/>
     </w:p>
     <w:p>
       <w:pPr>
@@ -7341,7 +7304,7 @@
           <w:lang w:val="pt-BR"/>
         </w:rPr>
       </w:pPr>
-      <w:bookmarkStart w:id="13" w:name="_Toc498026865"/>
+      <w:bookmarkStart w:id="14" w:name="_Toc498026865"/>
       <w:r>
         <w:rPr>
           <w:noProof/>
@@ -7409,7 +7372,7 @@
         </w:rPr>
         <w:t>Visualizar Mensagens</w:t>
       </w:r>
-      <w:bookmarkEnd w:id="13"/>
+      <w:bookmarkEnd w:id="14"/>
       <w:r>
         <w:rPr>
           <w:lang w:val="pt-BR"/>
@@ -7471,7 +7434,7 @@
         <w:pStyle w:val="Ttulo3"/>
         <w:ind w:hanging="11"/>
       </w:pPr>
-      <w:bookmarkStart w:id="14" w:name="_Toc498026866"/>
+      <w:bookmarkStart w:id="15" w:name="_Toc498026866"/>
       <w:r>
         <w:lastRenderedPageBreak/>
         <w:t>De</w:t>
@@ -7482,7 +7445,7 @@
       <w:r>
         <w:t>Comandos</w:t>
       </w:r>
-      <w:bookmarkEnd w:id="14"/>
+      <w:bookmarkEnd w:id="15"/>
     </w:p>
     <w:p>
       <w:pPr>
@@ -8093,14 +8056,14 @@
           <w:lang w:val="pt-BR"/>
         </w:rPr>
       </w:pPr>
-      <w:bookmarkStart w:id="15" w:name="_Toc498026867"/>
+      <w:bookmarkStart w:id="16" w:name="_Toc498026867"/>
       <w:r>
         <w:rPr>
           <w:lang w:val="pt-BR"/>
         </w:rPr>
         <w:t>Publicar</w:t>
       </w:r>
-      <w:bookmarkEnd w:id="15"/>
+      <w:bookmarkEnd w:id="16"/>
     </w:p>
     <w:p>
       <w:pPr>
@@ -8246,7 +8209,7 @@
         <w:pStyle w:val="Ttulo3"/>
         <w:ind w:hanging="11"/>
       </w:pPr>
-      <w:bookmarkStart w:id="16" w:name="_Toc498026868"/>
+      <w:bookmarkStart w:id="17" w:name="_Toc498026868"/>
       <w:r>
         <w:lastRenderedPageBreak/>
         <w:t>De</w:t>
@@ -8257,7 +8220,7 @@
       <w:r>
         <w:t>Campos</w:t>
       </w:r>
-      <w:bookmarkEnd w:id="16"/>
+      <w:bookmarkEnd w:id="17"/>
     </w:p>
     <w:p>
       <w:pPr>
@@ -9834,14 +9797,14 @@
           <w:rFonts w:asciiTheme="minorHAnsi" w:hAnsiTheme="minorHAnsi" w:cs="Arial"/>
         </w:rPr>
       </w:pPr>
-      <w:bookmarkStart w:id="17" w:name="_Toc498026869"/>
+      <w:bookmarkStart w:id="18" w:name="_Toc498026869"/>
       <w:r>
         <w:rPr>
           <w:rFonts w:asciiTheme="minorHAnsi" w:hAnsiTheme="minorHAnsi" w:cs="Arial"/>
         </w:rPr>
         <w:t>Definição dos Comandos</w:t>
       </w:r>
-      <w:bookmarkEnd w:id="17"/>
+      <w:bookmarkEnd w:id="18"/>
     </w:p>
     <w:p>
       <w:pPr>
@@ -10177,9 +10140,9 @@
           <w:lang w:val="pt-BR"/>
         </w:rPr>
       </w:pPr>
-      <w:bookmarkStart w:id="18" w:name="_Toc286690123"/>
-      <w:bookmarkStart w:id="19" w:name="_Toc498026870"/>
-      <w:bookmarkEnd w:id="1"/>
+      <w:bookmarkStart w:id="19" w:name="_Toc286690123"/>
+      <w:bookmarkStart w:id="20" w:name="_Toc498026870"/>
+      <w:bookmarkEnd w:id="2"/>
     </w:p>
     <w:p>
       <w:pPr>
@@ -10198,8 +10161,8 @@
         </w:rPr>
         <w:t>Aprovações</w:t>
       </w:r>
-      <w:bookmarkEnd w:id="18"/>
       <w:bookmarkEnd w:id="19"/>
+      <w:bookmarkEnd w:id="20"/>
     </w:p>
     <w:tbl>
       <w:tblPr>
@@ -11210,8 +11173,6 @@
           <w:lang w:val="pt-BR"/>
         </w:rPr>
       </w:pPr>
-      <w:bookmarkStart w:id="20" w:name="_GoBack"/>
-      <w:bookmarkEnd w:id="20"/>
     </w:p>
     <w:sectPr>
       <w:headerReference w:type="default" r:id="rId14"/>
@@ -11361,7 +11322,7 @@
         <w:szCs w:val="18"/>
         <w:lang w:val="pt-BR"/>
       </w:rPr>
-      <w:t>12</w:t>
+      <w:t>10</w:t>
     </w:r>
     <w:r>
       <w:rPr>
@@ -13830,6 +13791,7 @@
     <w:lsdException w:name="HTML Sample" w:semiHidden="1" w:unhideWhenUsed="1"/>
     <w:lsdException w:name="HTML Typewriter" w:semiHidden="1" w:unhideWhenUsed="1"/>
     <w:lsdException w:name="HTML Variable" w:semiHidden="1" w:unhideWhenUsed="1"/>
+    <w:lsdException w:name="Normal Table" w:semiHidden="1" w:unhideWhenUsed="1"/>
     <w:lsdException w:name="annotation subject" w:semiHidden="1" w:unhideWhenUsed="1"/>
     <w:lsdException w:name="No List" w:semiHidden="1" w:unhideWhenUsed="1"/>
     <w:lsdException w:name="Outline List 1" w:semiHidden="1" w:unhideWhenUsed="1"/>
@@ -13873,8 +13835,10 @@
     <w:lsdException w:name="Table Elegant" w:semiHidden="1" w:unhideWhenUsed="1"/>
     <w:lsdException w:name="Table Professional" w:semiHidden="1" w:unhideWhenUsed="1"/>
     <w:lsdException w:name="Table Subtle 1" w:semiHidden="1" w:unhideWhenUsed="1"/>
+    <w:lsdException w:name="Table Subtle 2" w:semiHidden="1" w:unhideWhenUsed="1"/>
     <w:lsdException w:name="Table Web 1" w:semiHidden="1" w:unhideWhenUsed="1"/>
     <w:lsdException w:name="Table Web 2" w:semiHidden="1" w:unhideWhenUsed="1"/>
+    <w:lsdException w:name="Table Web 3" w:semiHidden="1" w:unhideWhenUsed="1"/>
     <w:lsdException w:name="Balloon Text" w:semiHidden="1" w:uiPriority="0" w:qFormat="1"/>
     <w:lsdException w:name="Table Grid" w:uiPriority="59" w:qFormat="1"/>
     <w:lsdException w:name="Table Theme" w:semiHidden="1" w:unhideWhenUsed="1"/>
@@ -13895,6 +13859,10 @@
     <w:lsdException w:name="Colorful Grid"/>
     <w:lsdException w:name="Light Shading Accent 1" w:uiPriority="30" w:qFormat="1"/>
     <w:lsdException w:name="Light List Accent 1"/>
+    <w:lsdException w:name="Light Grid Accent 1"/>
+    <w:lsdException w:name="Medium Shading 1 Accent 1"/>
+    <w:lsdException w:name="Medium Shading 2 Accent 1"/>
+    <w:lsdException w:name="Medium List 1 Accent 1"/>
     <w:lsdException w:name="Revision" w:semiHidden="1"/>
     <w:lsdException w:name="Medium List 2 Accent 1"/>
     <w:lsdException w:name="Medium Grid 1 Accent 1"/>
@@ -13970,6 +13938,10 @@
     <w:lsdException w:name="Medium Grid 1 Accent 6"/>
     <w:lsdException w:name="Medium Grid 2 Accent 6"/>
     <w:lsdException w:name="Medium Grid 3 Accent 6"/>
+    <w:lsdException w:name="Dark List Accent 6"/>
+    <w:lsdException w:name="Colorful Shading Accent 6"/>
+    <w:lsdException w:name="Colorful List Accent 6"/>
+    <w:lsdException w:name="Colorful Grid Accent 6"/>
     <w:lsdException w:name="Subtle Emphasis" w:uiPriority="19" w:qFormat="1"/>
     <w:lsdException w:name="Intense Emphasis" w:uiPriority="21" w:qFormat="1"/>
     <w:lsdException w:name="Subtle Reference" w:uiPriority="31" w:qFormat="1"/>
@@ -15429,7 +15401,7 @@
 </file>
 
 <file path=customXml/itemProps2.xml><?xml version="1.0" encoding="utf-8"?>
-<ds:datastoreItem xmlns:ds="http://schemas.openxmlformats.org/officeDocument/2006/customXml" ds:itemID="{ADF7286E-FD29-46F2-856F-1639DE6649F4}">
+<ds:datastoreItem xmlns:ds="http://schemas.openxmlformats.org/officeDocument/2006/customXml" ds:itemID="{61445D4B-4B68-4B02-9D0E-A8A79C80252F}">
   <ds:schemaRefs>
     <ds:schemaRef ds:uri="http://schemas.openxmlformats.org/officeDocument/2006/bibliography"/>
   </ds:schemaRefs>

</xml_diff>